<commit_message>
add reference tj github
</commit_message>
<xml_diff>
--- a/практическое 2.docx
+++ b/практическое 2.docx
@@ -103,7 +103,6 @@
           <w:b/>
           <w:sz w:val="36"/>
           <w:szCs w:val="36"/>
-          <w:lang w:val="en-US"/>
         </w:rPr>
       </w:pPr>
       <w:r>
@@ -139,24 +138,30 @@
           <w:sz w:val="36"/>
           <w:szCs w:val="36"/>
         </w:rPr>
-        <w:t>“</w:t>
-      </w:r>
-      <w:r>
+        <w:t>“Автоматизация учета аренды площадей клиентами компании”</w:t>
+      </w:r>
+    </w:p>
+    <w:p>
+      <w:pPr>
+        <w:spacing w:line="360" w:lineRule="auto"/>
+        <w:jc w:val="center"/>
         <w:rPr>
           <w:b/>
-          <w:sz w:val="36"/>
-          <w:szCs w:val="36"/>
-        </w:rPr>
-        <w:t>Автоматизация учета аренды площадей клиентами компании</w:t>
-      </w:r>
-      <w:r>
+          <w:sz w:val="28"/>
+          <w:szCs w:val="28"/>
+        </w:rPr>
+      </w:pPr>
+    </w:p>
+    <w:p>
+      <w:pPr>
+        <w:spacing w:line="360" w:lineRule="auto"/>
+        <w:jc w:val="center"/>
         <w:rPr>
           <w:b/>
-          <w:sz w:val="36"/>
-          <w:szCs w:val="36"/>
-        </w:rPr>
-        <w:t>”</w:t>
-      </w:r>
+          <w:sz w:val="28"/>
+          <w:szCs w:val="28"/>
+        </w:rPr>
+      </w:pPr>
     </w:p>
     <w:p>
       <w:pPr>
@@ -205,6 +210,57 @@
     <w:p>
       <w:pPr>
         <w:spacing w:line="360" w:lineRule="auto"/>
+        <w:jc w:val="right"/>
+        <w:rPr>
+          <w:sz w:val="28"/>
+          <w:szCs w:val="28"/>
+        </w:rPr>
+      </w:pPr>
+      <w:r>
+        <w:rPr>
+          <w:sz w:val="28"/>
+          <w:szCs w:val="28"/>
+        </w:rPr>
+        <w:t>Выполнил:</w:t>
+      </w:r>
+    </w:p>
+    <w:p>
+      <w:pPr>
+        <w:spacing w:line="360" w:lineRule="auto"/>
+        <w:jc w:val="right"/>
+        <w:rPr>
+          <w:sz w:val="28"/>
+          <w:szCs w:val="28"/>
+        </w:rPr>
+      </w:pPr>
+      <w:r>
+        <w:rPr>
+          <w:sz w:val="28"/>
+          <w:szCs w:val="28"/>
+        </w:rPr>
+        <w:t>студент группы B03-113И</w:t>
+      </w:r>
+    </w:p>
+    <w:p>
+      <w:pPr>
+        <w:spacing w:line="360" w:lineRule="auto"/>
+        <w:jc w:val="right"/>
+        <w:rPr>
+          <w:sz w:val="28"/>
+          <w:szCs w:val="28"/>
+        </w:rPr>
+      </w:pPr>
+      <w:r>
+        <w:rPr>
+          <w:sz w:val="28"/>
+          <w:szCs w:val="28"/>
+        </w:rPr>
+        <w:t>Ошметков Степан Сергеевич</w:t>
+      </w:r>
+    </w:p>
+    <w:p>
+      <w:pPr>
+        <w:spacing w:line="360" w:lineRule="auto"/>
         <w:jc w:val="center"/>
         <w:rPr>
           <w:b/>
@@ -227,53 +283,12 @@
     <w:p>
       <w:pPr>
         <w:spacing w:line="360" w:lineRule="auto"/>
-        <w:jc w:val="right"/>
-        <w:rPr>
-          <w:sz w:val="28"/>
-          <w:szCs w:val="28"/>
-        </w:rPr>
-      </w:pPr>
-      <w:r>
-        <w:rPr>
-          <w:sz w:val="28"/>
-          <w:szCs w:val="28"/>
-        </w:rPr>
-        <w:t>Выполнил:</w:t>
-      </w:r>
-    </w:p>
-    <w:p>
-      <w:pPr>
-        <w:spacing w:line="360" w:lineRule="auto"/>
-        <w:jc w:val="right"/>
-        <w:rPr>
-          <w:sz w:val="28"/>
-          <w:szCs w:val="28"/>
-        </w:rPr>
-      </w:pPr>
-      <w:r>
-        <w:rPr>
-          <w:sz w:val="28"/>
-          <w:szCs w:val="28"/>
-        </w:rPr>
-        <w:t>студент группы B03-113И</w:t>
-      </w:r>
-    </w:p>
-    <w:p>
-      <w:pPr>
-        <w:spacing w:line="360" w:lineRule="auto"/>
-        <w:jc w:val="right"/>
-        <w:rPr>
-          <w:sz w:val="28"/>
-          <w:szCs w:val="28"/>
-        </w:rPr>
-      </w:pPr>
-      <w:r>
-        <w:rPr>
-          <w:sz w:val="28"/>
-          <w:szCs w:val="28"/>
-        </w:rPr>
-        <w:t>Ошметков Степан Сергеевич</w:t>
-      </w:r>
+        <w:jc w:val="both"/>
+        <w:rPr>
+          <w:b/>
+          <w:szCs w:val="28"/>
+        </w:rPr>
+      </w:pPr>
     </w:p>
     <w:p>
       <w:pPr>
@@ -281,7 +296,6 @@
         <w:jc w:val="center"/>
         <w:rPr>
           <w:b/>
-          <w:sz w:val="28"/>
           <w:szCs w:val="28"/>
         </w:rPr>
       </w:pPr>
@@ -300,11 +314,10 @@
     <w:p>
       <w:pPr>
         <w:spacing w:line="360" w:lineRule="auto"/>
-        <w:jc w:val="both"/>
+        <w:jc w:val="center"/>
         <w:rPr>
           <w:b/>
           <w:szCs w:val="28"/>
-          <w:lang w:val="en-US"/>
         </w:rPr>
       </w:pPr>
     </w:p>
@@ -314,41 +327,8 @@
         <w:jc w:val="center"/>
         <w:rPr>
           <w:b/>
-          <w:szCs w:val="28"/>
-        </w:rPr>
-      </w:pPr>
-    </w:p>
-    <w:p>
-      <w:pPr>
-        <w:spacing w:line="360" w:lineRule="auto"/>
-        <w:jc w:val="center"/>
-        <w:rPr>
-          <w:b/>
-          <w:sz w:val="28"/>
-          <w:szCs w:val="28"/>
-        </w:rPr>
-      </w:pPr>
-    </w:p>
-    <w:p>
-      <w:pPr>
-        <w:spacing w:line="360" w:lineRule="auto"/>
-        <w:jc w:val="center"/>
-        <w:rPr>
-          <w:b/>
-          <w:szCs w:val="28"/>
-          <w:lang w:val="en-US"/>
-        </w:rPr>
-      </w:pPr>
-    </w:p>
-    <w:p>
-      <w:pPr>
-        <w:spacing w:line="360" w:lineRule="auto"/>
-        <w:jc w:val="center"/>
-        <w:rPr>
-          <w:b/>
-          <w:sz w:val="28"/>
-          <w:szCs w:val="28"/>
-          <w:lang w:val="en-US"/>
+          <w:sz w:val="28"/>
+          <w:szCs w:val="28"/>
         </w:rPr>
       </w:pPr>
     </w:p>
@@ -371,6 +351,12 @@
     </w:p>
     <w:sdt>
       <w:sdtPr>
+        <w:rPr>
+          <w:rFonts w:ascii="Times New Roman" w:eastAsia="Times New Roman" w:hAnsi="Times New Roman" w:cs="Times New Roman"/>
+          <w:color w:val="auto"/>
+          <w:sz w:val="24"/>
+          <w:szCs w:val="24"/>
+        </w:rPr>
         <w:id w:val="1629437668"/>
         <w:docPartObj>
           <w:docPartGallery w:val="Table of Contents"/>
@@ -379,12 +365,8 @@
       </w:sdtPr>
       <w:sdtEndPr>
         <w:rPr>
-          <w:rFonts w:ascii="Times New Roman" w:eastAsia="Times New Roman" w:hAnsi="Times New Roman" w:cs="Times New Roman"/>
           <w:b/>
           <w:bCs/>
-          <w:color w:val="auto"/>
-          <w:sz w:val="24"/>
-          <w:szCs w:val="24"/>
         </w:rPr>
       </w:sdtEndPr>
       <w:sdtContent>
@@ -2386,23 +2368,7 @@
           <w:szCs w:val="28"/>
           <w:lang w:val="en-US"/>
         </w:rPr>
-        <w:t xml:space="preserve">Clients, </w:t>
-      </w:r>
-      <w:r>
-        <w:rPr>
-          <w:sz w:val="28"/>
-          <w:szCs w:val="28"/>
-          <w:lang w:val="en-US"/>
-        </w:rPr>
-        <w:t>Spaces</w:t>
-      </w:r>
-      <w:r>
-        <w:rPr>
-          <w:sz w:val="28"/>
-          <w:szCs w:val="28"/>
-          <w:lang w:val="en-US"/>
-        </w:rPr>
-        <w:t xml:space="preserve"> </w:t>
+        <w:t xml:space="preserve">Clients, Spaces </w:t>
       </w:r>
       <w:r>
         <w:rPr>
@@ -2500,21 +2466,7 @@
           <w:sz w:val="28"/>
           <w:szCs w:val="28"/>
         </w:rPr>
-        <w:t xml:space="preserve"> о </w:t>
-      </w:r>
-      <w:r>
-        <w:rPr>
-          <w:sz w:val="28"/>
-          <w:szCs w:val="28"/>
-        </w:rPr>
-        <w:t>клиента</w:t>
-      </w:r>
-      <w:r>
-        <w:rPr>
-          <w:sz w:val="28"/>
-          <w:szCs w:val="28"/>
-        </w:rPr>
-        <w:t>х</w:t>
+        <w:t xml:space="preserve"> о клиентах</w:t>
       </w:r>
       <w:r>
         <w:rPr>
@@ -2544,21 +2496,7 @@
           <w:sz w:val="28"/>
           <w:szCs w:val="28"/>
         </w:rPr>
-        <w:t xml:space="preserve">Таблица с актуальной информацией о </w:t>
-      </w:r>
-      <w:r>
-        <w:rPr>
-          <w:sz w:val="28"/>
-          <w:szCs w:val="28"/>
-        </w:rPr>
-        <w:t>помещениях</w:t>
-      </w:r>
-      <w:r>
-        <w:rPr>
-          <w:sz w:val="28"/>
-          <w:szCs w:val="28"/>
-        </w:rPr>
-        <w:t>.</w:t>
+        <w:t>Таблица с актуальной информацией о помещениях.</w:t>
       </w:r>
     </w:p>
     <w:p>
@@ -2671,25 +2609,7 @@
           <w:color w:val="auto"/>
         </w:rPr>
         <w:lastRenderedPageBreak/>
-        <w:t>Описание б</w:t>
-      </w:r>
-      <w:r>
-        <w:rPr>
-          <w:color w:val="auto"/>
-        </w:rPr>
-        <w:t>аз</w:t>
-      </w:r>
-      <w:r>
-        <w:rPr>
-          <w:color w:val="auto"/>
-        </w:rPr>
-        <w:t>ы</w:t>
-      </w:r>
-      <w:r>
-        <w:rPr>
-          <w:color w:val="auto"/>
-        </w:rPr>
-        <w:t xml:space="preserve"> данных rental.db</w:t>
+        <w:t>Описание базы данных rental.db</w:t>
       </w:r>
       <w:bookmarkEnd w:id="1"/>
     </w:p>
@@ -3243,6 +3163,7 @@
         <w:rPr>
           <w:sz w:val="28"/>
           <w:szCs w:val="28"/>
+          <w:lang w:val="en-US"/>
         </w:rPr>
         <w:br/>
       </w:r>
@@ -3251,14 +3172,45 @@
           <w:sz w:val="28"/>
           <w:szCs w:val="28"/>
         </w:rPr>
-        <w:t xml:space="preserve">Код создание таблицы </w:t>
-      </w:r>
-      <w:r>
-        <w:rPr>
-          <w:sz w:val="28"/>
-          <w:szCs w:val="28"/>
-        </w:rPr>
-        <w:t>Clients</w:t>
+        <w:t>Код</w:t>
+      </w:r>
+      <w:r>
+        <w:rPr>
+          <w:sz w:val="28"/>
+          <w:szCs w:val="28"/>
+          <w:lang w:val="en-US"/>
+        </w:rPr>
+        <w:t xml:space="preserve"> </w:t>
+      </w:r>
+      <w:r>
+        <w:rPr>
+          <w:sz w:val="28"/>
+          <w:szCs w:val="28"/>
+        </w:rPr>
+        <w:t>создание</w:t>
+      </w:r>
+      <w:r>
+        <w:rPr>
+          <w:sz w:val="28"/>
+          <w:szCs w:val="28"/>
+          <w:lang w:val="en-US"/>
+        </w:rPr>
+        <w:t xml:space="preserve"> </w:t>
+      </w:r>
+      <w:r>
+        <w:rPr>
+          <w:sz w:val="28"/>
+          <w:szCs w:val="28"/>
+        </w:rPr>
+        <w:t>таблицы</w:t>
+      </w:r>
+      <w:r>
+        <w:rPr>
+          <w:sz w:val="28"/>
+          <w:szCs w:val="28"/>
+          <w:lang w:val="en-US"/>
+        </w:rPr>
+        <w:t xml:space="preserve"> Clients</w:t>
       </w:r>
       <w:r>
         <w:rPr>
@@ -4186,7 +4138,7 @@
           <w:sz w:val="28"/>
           <w:szCs w:val="28"/>
         </w:rPr>
-        <w:t>Код создание таблицы Spaces</w:t>
+        <w:t>Код</w:t>
       </w:r>
       <w:r>
         <w:rPr>
@@ -4194,6 +4146,44 @@
           <w:szCs w:val="28"/>
           <w:lang w:val="en-US"/>
         </w:rPr>
+        <w:t xml:space="preserve"> </w:t>
+      </w:r>
+      <w:r>
+        <w:rPr>
+          <w:sz w:val="28"/>
+          <w:szCs w:val="28"/>
+        </w:rPr>
+        <w:t>создание</w:t>
+      </w:r>
+      <w:r>
+        <w:rPr>
+          <w:sz w:val="28"/>
+          <w:szCs w:val="28"/>
+          <w:lang w:val="en-US"/>
+        </w:rPr>
+        <w:t xml:space="preserve"> </w:t>
+      </w:r>
+      <w:r>
+        <w:rPr>
+          <w:sz w:val="28"/>
+          <w:szCs w:val="28"/>
+        </w:rPr>
+        <w:t>таблицы</w:t>
+      </w:r>
+      <w:r>
+        <w:rPr>
+          <w:sz w:val="28"/>
+          <w:szCs w:val="28"/>
+          <w:lang w:val="en-US"/>
+        </w:rPr>
+        <w:t xml:space="preserve"> Spaces</w:t>
+      </w:r>
+      <w:r>
+        <w:rPr>
+          <w:sz w:val="28"/>
+          <w:szCs w:val="28"/>
+          <w:lang w:val="en-US"/>
+        </w:rPr>
         <w:t>:</w:t>
       </w:r>
     </w:p>
@@ -4204,6 +4194,7 @@
         <w:rPr>
           <w:sz w:val="28"/>
           <w:szCs w:val="28"/>
+          <w:lang w:val="en-US"/>
         </w:rPr>
       </w:pPr>
     </w:p>
@@ -5232,7 +5223,6 @@
         <w:rPr>
           <w:sz w:val="28"/>
           <w:szCs w:val="28"/>
-          <w:lang w:val="en-US"/>
         </w:rPr>
       </w:pPr>
     </w:p>
@@ -5274,14 +5264,7 @@
           <w:sz w:val="28"/>
           <w:szCs w:val="28"/>
         </w:rPr>
-        <w:t>status допускает только значения</w:t>
-      </w:r>
-      <w:r>
-        <w:rPr>
-          <w:sz w:val="28"/>
-          <w:szCs w:val="28"/>
-        </w:rPr>
-        <w:t xml:space="preserve"> ‘</w:t>
+        <w:t>status допускает только значения ‘</w:t>
       </w:r>
       <w:r>
         <w:rPr>
@@ -5351,14 +5334,7 @@
           <w:sz w:val="28"/>
           <w:szCs w:val="28"/>
         </w:rPr>
-        <w:t>’</w:t>
-      </w:r>
-      <w:r>
-        <w:rPr>
-          <w:sz w:val="28"/>
-          <w:szCs w:val="28"/>
-        </w:rPr>
-        <w:t>.</w:t>
+        <w:t>’.</w:t>
       </w:r>
     </w:p>
     <w:p>
@@ -5408,7 +5384,7 @@
           <w:sz w:val="28"/>
           <w:szCs w:val="28"/>
         </w:rPr>
-        <w:t>Код создание таблицы Rentals</w:t>
+        <w:t>Код</w:t>
       </w:r>
       <w:r>
         <w:rPr>
@@ -5416,6 +5392,44 @@
           <w:szCs w:val="28"/>
           <w:lang w:val="en-US"/>
         </w:rPr>
+        <w:t xml:space="preserve"> </w:t>
+      </w:r>
+      <w:r>
+        <w:rPr>
+          <w:sz w:val="28"/>
+          <w:szCs w:val="28"/>
+        </w:rPr>
+        <w:t>создание</w:t>
+      </w:r>
+      <w:r>
+        <w:rPr>
+          <w:sz w:val="28"/>
+          <w:szCs w:val="28"/>
+          <w:lang w:val="en-US"/>
+        </w:rPr>
+        <w:t xml:space="preserve"> </w:t>
+      </w:r>
+      <w:r>
+        <w:rPr>
+          <w:sz w:val="28"/>
+          <w:szCs w:val="28"/>
+        </w:rPr>
+        <w:t>таблицы</w:t>
+      </w:r>
+      <w:r>
+        <w:rPr>
+          <w:sz w:val="28"/>
+          <w:szCs w:val="28"/>
+          <w:lang w:val="en-US"/>
+        </w:rPr>
+        <w:t xml:space="preserve"> Rentals</w:t>
+      </w:r>
+      <w:r>
+        <w:rPr>
+          <w:sz w:val="28"/>
+          <w:szCs w:val="28"/>
+          <w:lang w:val="en-US"/>
+        </w:rPr>
         <w:t>:</w:t>
       </w:r>
     </w:p>
@@ -5426,6 +5440,7 @@
         <w:rPr>
           <w:sz w:val="28"/>
           <w:szCs w:val="28"/>
+          <w:lang w:val="en-US"/>
         </w:rPr>
       </w:pPr>
     </w:p>
@@ -5824,7 +5839,6 @@
         <w:rPr>
           <w:sz w:val="28"/>
           <w:szCs w:val="28"/>
-          <w:lang w:val="en-US"/>
         </w:rPr>
       </w:pPr>
       <w:r>
@@ -5842,18 +5856,16 @@
         <w:rPr>
           <w:sz w:val="28"/>
           <w:szCs w:val="28"/>
-          <w:lang w:val="en-US"/>
-        </w:rPr>
-      </w:pPr>
-    </w:p>
-    <w:p>
-      <w:pPr>
-        <w:spacing w:line="360" w:lineRule="auto"/>
-        <w:jc w:val="both"/>
-        <w:rPr>
-          <w:sz w:val="28"/>
-          <w:szCs w:val="28"/>
-          <w:lang w:val="en-US"/>
+        </w:rPr>
+      </w:pPr>
+    </w:p>
+    <w:p>
+      <w:pPr>
+        <w:spacing w:line="360" w:lineRule="auto"/>
+        <w:jc w:val="both"/>
+        <w:rPr>
+          <w:sz w:val="28"/>
+          <w:szCs w:val="28"/>
         </w:rPr>
       </w:pPr>
     </w:p>
@@ -5865,7 +5877,6 @@
         <w:rPr>
           <w:sz w:val="28"/>
           <w:szCs w:val="28"/>
-          <w:lang w:val="en-US"/>
         </w:rPr>
       </w:pPr>
       <w:r>
@@ -5882,35 +5893,7 @@
           <w:sz w:val="28"/>
           <w:szCs w:val="28"/>
         </w:rPr>
-        <w:t xml:space="preserve"> крайне не рекомендуется редактировать данные в базе напрямую, в обход программы. База данных не содержит всех логических ограничений, реализованных в приложении. Например, программа не позволяет создать договор аренды для помещения со статусом </w:t>
-      </w:r>
-      <w:r>
-        <w:rPr>
-          <w:sz w:val="28"/>
-          <w:szCs w:val="28"/>
-        </w:rPr>
-        <w:t>‘</w:t>
-      </w:r>
-      <w:r>
-        <w:rPr>
-          <w:sz w:val="28"/>
-          <w:szCs w:val="28"/>
-        </w:rPr>
-        <w:t>занято</w:t>
-      </w:r>
-      <w:r>
-        <w:rPr>
-          <w:sz w:val="28"/>
-          <w:szCs w:val="28"/>
-        </w:rPr>
-        <w:t>’</w:t>
-      </w:r>
-      <w:r>
-        <w:rPr>
-          <w:sz w:val="28"/>
-          <w:szCs w:val="28"/>
-        </w:rPr>
-        <w:t>, однако сама база данных такого ограничения не накладывает. Это может привести к нарушению целостности данных и некорректной работе системы.</w:t>
+        <w:t xml:space="preserve"> крайне не рекомендуется редактировать данные в базе напрямую, в обход программы. База данных не содержит всех логических ограничений, реализованных в приложении. Например, программа не позволяет создать договор аренды для помещения со статусом ‘занято’, однако сама база данных такого ограничения не накладывает. Это может привести к нарушению целостности данных и некорректной работе системы.</w:t>
       </w:r>
     </w:p>
     <w:p>
@@ -6099,14 +6082,7 @@
           <w:sz w:val="28"/>
           <w:szCs w:val="28"/>
         </w:rPr>
-        <w:t>программы осуществляется из консоли командой</w:t>
-      </w:r>
-      <w:r>
-        <w:rPr>
-          <w:sz w:val="28"/>
-          <w:szCs w:val="28"/>
-        </w:rPr>
-        <w:t>:</w:t>
+        <w:t>программы осуществляется из консоли командой:</w:t>
       </w:r>
       <w:r>
         <w:rPr>
@@ -6214,31 +6190,25 @@
         <w:rPr>
           <w:sz w:val="28"/>
           <w:szCs w:val="28"/>
-        </w:rPr>
-      </w:pPr>
-    </w:p>
-    <w:p>
-      <w:pPr>
-        <w:spacing w:line="360" w:lineRule="auto"/>
-        <w:jc w:val="both"/>
-        <w:rPr>
-          <w:sz w:val="28"/>
-          <w:szCs w:val="28"/>
-        </w:rPr>
-      </w:pPr>
-      <w:r>
-        <w:rPr>
-          <w:sz w:val="28"/>
-          <w:szCs w:val="28"/>
-        </w:rPr>
-        <w:t>Для корректной работы приложения необходимо, чтобы файл базы данных</w:t>
-      </w:r>
-      <w:r>
-        <w:rPr>
-          <w:sz w:val="28"/>
-          <w:szCs w:val="28"/>
-        </w:rPr>
-        <w:t xml:space="preserve"> </w:t>
+          <w:lang w:val="en-US"/>
+        </w:rPr>
+      </w:pPr>
+    </w:p>
+    <w:p>
+      <w:pPr>
+        <w:spacing w:line="360" w:lineRule="auto"/>
+        <w:jc w:val="both"/>
+        <w:rPr>
+          <w:sz w:val="28"/>
+          <w:szCs w:val="28"/>
+        </w:rPr>
+      </w:pPr>
+      <w:r>
+        <w:rPr>
+          <w:sz w:val="28"/>
+          <w:szCs w:val="28"/>
+        </w:rPr>
+        <w:t xml:space="preserve">Для корректной работы приложения необходимо, чтобы файл базы данных </w:t>
       </w:r>
       <w:r>
         <w:rPr>
@@ -6561,6 +6531,7 @@
       </w:pPr>
       <w:r>
         <w:rPr>
+          <w:noProof/>
           <w:sz w:val="28"/>
           <w:szCs w:val="28"/>
         </w:rPr>
@@ -7264,6 +7235,7 @@
       </w:pPr>
       <w:r>
         <w:rPr>
+          <w:noProof/>
           <w:sz w:val="28"/>
           <w:szCs w:val="28"/>
         </w:rPr>
@@ -7318,21 +7290,7 @@
           <w:sz w:val="28"/>
           <w:szCs w:val="28"/>
         </w:rPr>
-        <w:t xml:space="preserve">Рисунок </w:t>
-      </w:r>
-      <w:r>
-        <w:rPr>
-          <w:sz w:val="28"/>
-          <w:szCs w:val="28"/>
-        </w:rPr>
-        <w:t>2</w:t>
-      </w:r>
-      <w:r>
-        <w:rPr>
-          <w:sz w:val="28"/>
-          <w:szCs w:val="28"/>
-        </w:rPr>
-        <w:t xml:space="preserve"> – </w:t>
+        <w:t xml:space="preserve">Рисунок 2 – </w:t>
       </w:r>
       <w:r>
         <w:rPr>
@@ -7408,6 +7366,7 @@
             </w:pPr>
             <w:r>
               <w:rPr>
+                <w:noProof/>
                 <w:sz w:val="28"/>
                 <w:szCs w:val="28"/>
               </w:rPr>
@@ -7508,6 +7467,7 @@
             </w:pPr>
             <w:r>
               <w:rPr>
+                <w:noProof/>
                 <w:sz w:val="28"/>
                 <w:szCs w:val="28"/>
                 <w:lang w:val="en-US"/>
@@ -7613,6 +7573,7 @@
             </w:pPr>
             <w:r>
               <w:rPr>
+                <w:noProof/>
                 <w:sz w:val="28"/>
                 <w:szCs w:val="28"/>
               </w:rPr>
@@ -7715,6 +7676,7 @@
             </w:pPr>
             <w:r>
               <w:rPr>
+                <w:noProof/>
                 <w:sz w:val="28"/>
                 <w:szCs w:val="28"/>
                 <w:lang w:val="en-US"/>
@@ -8216,28 +8178,7 @@
           <w:sz w:val="28"/>
           <w:szCs w:val="28"/>
         </w:rPr>
-        <w:t xml:space="preserve"> </w:t>
-      </w:r>
-      <w:r>
-        <w:rPr>
-          <w:sz w:val="28"/>
-          <w:szCs w:val="28"/>
-        </w:rPr>
-        <w:t xml:space="preserve">(рисунок </w:t>
-      </w:r>
-      <w:r>
-        <w:rPr>
-          <w:sz w:val="28"/>
-          <w:szCs w:val="28"/>
-        </w:rPr>
-        <w:t>8</w:t>
-      </w:r>
-      <w:r>
-        <w:rPr>
-          <w:sz w:val="28"/>
-          <w:szCs w:val="28"/>
-        </w:rPr>
-        <w:t>)</w:t>
+        <w:t xml:space="preserve"> (рисунок 8)</w:t>
       </w:r>
       <w:r>
         <w:rPr>
@@ -8283,14 +8224,7 @@
           <w:sz w:val="28"/>
           <w:szCs w:val="28"/>
         </w:rPr>
-        <w:t xml:space="preserve"> </w:t>
-      </w:r>
-      <w:r>
-        <w:rPr>
-          <w:sz w:val="28"/>
-          <w:szCs w:val="28"/>
-        </w:rPr>
-        <w:t xml:space="preserve">(рисунок </w:t>
+        <w:t xml:space="preserve"> (рисунок </w:t>
       </w:r>
       <w:r>
         <w:rPr>
@@ -8349,14 +8283,7 @@
           <w:sz w:val="28"/>
           <w:szCs w:val="28"/>
         </w:rPr>
-        <w:t xml:space="preserve"> </w:t>
-      </w:r>
-      <w:r>
-        <w:rPr>
-          <w:sz w:val="28"/>
-          <w:szCs w:val="28"/>
-        </w:rPr>
-        <w:t xml:space="preserve">(рисунок </w:t>
+        <w:t xml:space="preserve"> (рисунок </w:t>
       </w:r>
       <w:r>
         <w:rPr>
@@ -8557,8 +8484,40 @@
           <w:sz w:val="28"/>
           <w:szCs w:val="28"/>
         </w:rPr>
-        <w:t>Внимание</w:t>
-      </w:r>
+        <w:t xml:space="preserve">Внимание: </w:t>
+      </w:r>
+      <w:r>
+        <w:rPr>
+          <w:sz w:val="28"/>
+          <w:szCs w:val="28"/>
+        </w:rPr>
+        <w:t xml:space="preserve">нельзя </w:t>
+      </w:r>
+      <w:r>
+        <w:rPr>
+          <w:sz w:val="28"/>
+          <w:szCs w:val="28"/>
+        </w:rPr>
+        <w:t>поменять статус помещения ‘занято’ на ‘свободно’</w:t>
+      </w:r>
+      <w:r>
+        <w:rPr>
+          <w:sz w:val="28"/>
+          <w:szCs w:val="28"/>
+        </w:rPr>
+        <w:t>, если есть активные договоры, связанные с данным помещением.</w:t>
+      </w:r>
+    </w:p>
+    <w:p>
+      <w:pPr>
+        <w:spacing w:line="360" w:lineRule="auto"/>
+        <w:ind w:firstLine="360"/>
+        <w:jc w:val="both"/>
+        <w:rPr>
+          <w:sz w:val="28"/>
+          <w:szCs w:val="28"/>
+        </w:rPr>
+      </w:pPr>
       <w:r>
         <w:rPr>
           <w:b/>
@@ -8566,40 +8525,22 @@
           <w:sz w:val="28"/>
           <w:szCs w:val="28"/>
         </w:rPr>
-        <w:t xml:space="preserve">: </w:t>
-      </w:r>
-      <w:r>
-        <w:rPr>
-          <w:sz w:val="28"/>
-          <w:szCs w:val="28"/>
-        </w:rPr>
-        <w:t xml:space="preserve">нельзя </w:t>
-      </w:r>
-      <w:r>
-        <w:rPr>
-          <w:sz w:val="28"/>
-          <w:szCs w:val="28"/>
-        </w:rPr>
-        <w:t>поменять статус помещения ‘занято’ на ‘свободно’</w:t>
-      </w:r>
-      <w:r>
-        <w:rPr>
-          <w:sz w:val="28"/>
-          <w:szCs w:val="28"/>
-        </w:rPr>
-        <w:t>, если есть активные договоры, связанные с данным помещением.</w:t>
-      </w:r>
-    </w:p>
-    <w:p>
-      <w:pPr>
-        <w:spacing w:line="360" w:lineRule="auto"/>
-        <w:ind w:firstLine="360"/>
-        <w:jc w:val="both"/>
-        <w:rPr>
-          <w:sz w:val="28"/>
-          <w:szCs w:val="28"/>
-        </w:rPr>
-      </w:pPr>
+        <w:t>Замечание</w:t>
+      </w:r>
+      <w:r>
+        <w:rPr>
+          <w:sz w:val="28"/>
+          <w:szCs w:val="28"/>
+        </w:rPr>
+        <w:t xml:space="preserve">: при завершении или расторжении договора </w:t>
+      </w:r>
+      <w:r>
+        <w:rPr>
+          <w:sz w:val="28"/>
+          <w:szCs w:val="28"/>
+        </w:rPr>
+        <w:t xml:space="preserve">связанное с ним помещение </w:t>
+      </w:r>
       <w:r>
         <w:rPr>
           <w:b/>
@@ -8607,29 +8548,6 @@
           <w:sz w:val="28"/>
           <w:szCs w:val="28"/>
         </w:rPr>
-        <w:t>Замечание</w:t>
-      </w:r>
-      <w:r>
-        <w:rPr>
-          <w:sz w:val="28"/>
-          <w:szCs w:val="28"/>
-        </w:rPr>
-        <w:t xml:space="preserve">: при завершении или расторжении договора </w:t>
-      </w:r>
-      <w:r>
-        <w:rPr>
-          <w:sz w:val="28"/>
-          <w:szCs w:val="28"/>
-        </w:rPr>
-        <w:t xml:space="preserve">связанное с ним помещение </w:t>
-      </w:r>
-      <w:r>
-        <w:rPr>
-          <w:b/>
-          <w:bCs/>
-          <w:sz w:val="28"/>
-          <w:szCs w:val="28"/>
-        </w:rPr>
         <w:t>автоматически</w:t>
       </w:r>
       <w:r>
@@ -8644,21 +8562,7 @@
           <w:sz w:val="28"/>
           <w:szCs w:val="28"/>
         </w:rPr>
-        <w:t xml:space="preserve">. Также не связанные договорами свободные помещения можно перевести в статус </w:t>
-      </w:r>
-      <w:r>
-        <w:rPr>
-          <w:sz w:val="28"/>
-          <w:szCs w:val="28"/>
-        </w:rPr>
-        <w:t>‘занято’</w:t>
-      </w:r>
-      <w:r>
-        <w:rPr>
-          <w:sz w:val="28"/>
-          <w:szCs w:val="28"/>
-        </w:rPr>
-        <w:t xml:space="preserve"> (например, в случае ремонта помещения).</w:t>
+        <w:t>. Также не связанные договорами свободные помещения можно перевести в статус ‘занято’ (например, в случае ремонта помещения).</w:t>
       </w:r>
     </w:p>
     <w:p>
@@ -8683,6 +8587,7 @@
       </w:pPr>
       <w:r>
         <w:rPr>
+          <w:noProof/>
           <w:sz w:val="28"/>
           <w:szCs w:val="28"/>
           <w:lang w:val="en-US"/>
@@ -8828,6 +8733,7 @@
             </w:pPr>
             <w:r>
               <w:rPr>
+                <w:noProof/>
                 <w:sz w:val="28"/>
                 <w:szCs w:val="28"/>
                 <w:lang w:val="en-US"/>
@@ -8884,21 +8790,7 @@
                 <w:sz w:val="28"/>
                 <w:szCs w:val="28"/>
               </w:rPr>
-              <w:t xml:space="preserve">Рисунок </w:t>
-            </w:r>
-            <w:r>
-              <w:rPr>
-                <w:sz w:val="28"/>
-                <w:szCs w:val="28"/>
-              </w:rPr>
-              <w:t>8</w:t>
-            </w:r>
-            <w:r>
-              <w:rPr>
-                <w:sz w:val="28"/>
-                <w:szCs w:val="28"/>
-              </w:rPr>
-              <w:t xml:space="preserve"> – </w:t>
+              <w:t xml:space="preserve">Рисунок 8 – </w:t>
             </w:r>
             <w:r>
               <w:rPr>
@@ -8912,14 +8804,7 @@
                 <w:sz w:val="28"/>
                 <w:szCs w:val="28"/>
               </w:rPr>
-              <w:t xml:space="preserve">добавления </w:t>
-            </w:r>
-            <w:r>
-              <w:rPr>
-                <w:sz w:val="28"/>
-                <w:szCs w:val="28"/>
-              </w:rPr>
-              <w:t>помещения</w:t>
+              <w:t>добавления помещения</w:t>
             </w:r>
           </w:p>
           <w:p>
@@ -8948,6 +8833,7 @@
             </w:pPr>
             <w:r>
               <w:rPr>
+                <w:noProof/>
                 <w:sz w:val="28"/>
                 <w:szCs w:val="28"/>
                 <w:lang w:val="en-US"/>
@@ -9053,6 +8939,7 @@
             </w:pPr>
             <w:r>
               <w:rPr>
+                <w:noProof/>
                 <w:sz w:val="28"/>
                 <w:szCs w:val="28"/>
                 <w:lang w:val="en-US"/>
@@ -9178,6 +9065,7 @@
             </w:pPr>
             <w:r>
               <w:rPr>
+                <w:noProof/>
                 <w:sz w:val="28"/>
                 <w:szCs w:val="28"/>
                 <w:lang w:val="en-US"/>
@@ -9293,16 +9181,7 @@
           <w:sz w:val="28"/>
           <w:szCs w:val="28"/>
         </w:rPr>
-        <w:t>‘</w:t>
-      </w:r>
-      <w:r>
-        <w:rPr>
-          <w:b/>
-          <w:bCs/>
-          <w:sz w:val="28"/>
-          <w:szCs w:val="28"/>
-        </w:rPr>
-        <w:t>Договоры аренды’</w:t>
+        <w:t>‘Договоры аренды’</w:t>
       </w:r>
     </w:p>
     <w:p>
@@ -10278,7 +10157,6 @@
         <w:rPr>
           <w:sz w:val="28"/>
           <w:szCs w:val="28"/>
-          <w:lang w:val="en-US"/>
         </w:rPr>
       </w:pPr>
       <w:r>
@@ -10412,6 +10290,7 @@
       </w:pPr>
       <w:r>
         <w:rPr>
+          <w:noProof/>
           <w:sz w:val="28"/>
           <w:szCs w:val="28"/>
           <w:lang w:val="en-US"/>
@@ -10570,6 +10449,7 @@
             </w:pPr>
             <w:r>
               <w:rPr>
+                <w:noProof/>
                 <w:sz w:val="28"/>
                 <w:szCs w:val="28"/>
               </w:rPr>
@@ -10692,6 +10572,7 @@
             </w:pPr>
             <w:r>
               <w:rPr>
+                <w:noProof/>
                 <w:sz w:val="28"/>
                 <w:szCs w:val="28"/>
               </w:rPr>
@@ -10824,6 +10705,7 @@
             </w:pPr>
             <w:r>
               <w:rPr>
+                <w:noProof/>
                 <w:sz w:val="28"/>
                 <w:szCs w:val="28"/>
               </w:rPr>
@@ -10994,6 +10876,7 @@
             </w:pPr>
             <w:r>
               <w:rPr>
+                <w:noProof/>
                 <w:sz w:val="28"/>
                 <w:szCs w:val="28"/>
               </w:rPr>
@@ -11084,6 +10967,7 @@
             </w:pPr>
             <w:r>
               <w:rPr>
+                <w:noProof/>
                 <w:sz w:val="28"/>
                 <w:szCs w:val="28"/>
               </w:rPr>
@@ -11147,15 +11031,7 @@
                 <w:szCs w:val="28"/>
                 <w:lang w:val="en-US"/>
               </w:rPr>
-              <w:t>1</w:t>
-            </w:r>
-            <w:r>
-              <w:rPr>
-                <w:sz w:val="28"/>
-                <w:szCs w:val="28"/>
-                <w:lang w:val="en-US"/>
-              </w:rPr>
-              <w:t>7</w:t>
+              <w:t>17</w:t>
             </w:r>
             <w:r>
               <w:rPr>
@@ -11187,6 +11063,7 @@
             </w:pPr>
             <w:r>
               <w:rPr>
+                <w:noProof/>
                 <w:sz w:val="28"/>
                 <w:szCs w:val="28"/>
                 <w:lang w:val="en-US"/>
@@ -11252,15 +11129,7 @@
                 <w:szCs w:val="28"/>
                 <w:lang w:val="en-US"/>
               </w:rPr>
-              <w:t>1</w:t>
-            </w:r>
-            <w:r>
-              <w:rPr>
-                <w:sz w:val="28"/>
-                <w:szCs w:val="28"/>
-                <w:lang w:val="en-US"/>
-              </w:rPr>
-              <w:t>8</w:t>
+              <w:t>18</w:t>
             </w:r>
             <w:r>
               <w:rPr>
@@ -11287,6 +11156,7 @@
             </w:pPr>
             <w:r>
               <w:rPr>
+                <w:noProof/>
                 <w:sz w:val="28"/>
                 <w:szCs w:val="28"/>
               </w:rPr>
@@ -11350,15 +11220,7 @@
                 <w:szCs w:val="28"/>
                 <w:lang w:val="en-US"/>
               </w:rPr>
-              <w:t>1</w:t>
-            </w:r>
-            <w:r>
-              <w:rPr>
-                <w:sz w:val="28"/>
-                <w:szCs w:val="28"/>
-                <w:lang w:val="en-US"/>
-              </w:rPr>
-              <w:t>9</w:t>
+              <w:t>19</w:t>
             </w:r>
             <w:r>
               <w:rPr>
@@ -11915,7 +11777,6 @@
         <w:rPr>
           <w:sz w:val="28"/>
           <w:szCs w:val="28"/>
-          <w:lang w:val="en-US"/>
         </w:rPr>
       </w:pPr>
       <w:r>
@@ -11974,8 +11835,63 @@
           <w:sz w:val="28"/>
           <w:szCs w:val="28"/>
         </w:rPr>
+        <w:t>.</w:t>
+      </w:r>
+      <w:r>
+        <w:rPr>
+          <w:sz w:val="28"/>
+          <w:szCs w:val="28"/>
+          <w:lang w:val="en-US"/>
+        </w:rPr>
+        <w:t>com</w:t>
+      </w:r>
+      <w:r>
+        <w:rPr>
+          <w:sz w:val="28"/>
+          <w:szCs w:val="28"/>
+        </w:rPr>
         <w:t xml:space="preserve"> по ссылке</w:t>
       </w:r>
+      <w:r>
+        <w:rPr>
+          <w:sz w:val="28"/>
+          <w:szCs w:val="28"/>
+        </w:rPr>
+        <w:t xml:space="preserve"> </w:t>
+      </w:r>
+      <w:hyperlink r:id="rId27" w:history="1">
+        <w:r>
+          <w:rPr>
+            <w:rStyle w:val="af3"/>
+            <w:sz w:val="28"/>
+            <w:szCs w:val="28"/>
+          </w:rPr>
+          <w:t>https://github.com/Razakys/r</w:t>
+        </w:r>
+        <w:r>
+          <w:rPr>
+            <w:rStyle w:val="af3"/>
+            <w:sz w:val="28"/>
+            <w:szCs w:val="28"/>
+          </w:rPr>
+          <w:t>e</w:t>
+        </w:r>
+        <w:r>
+          <w:rPr>
+            <w:rStyle w:val="af3"/>
+            <w:sz w:val="28"/>
+            <w:szCs w:val="28"/>
+          </w:rPr>
+          <w:t>ntal-manager-practice</w:t>
+        </w:r>
+      </w:hyperlink>
+      <w:r>
+        <w:rPr>
+          <w:sz w:val="28"/>
+          <w:szCs w:val="28"/>
+        </w:rPr>
+        <w:t xml:space="preserve"> .</w:t>
+      </w:r>
     </w:p>
     <w:p>
       <w:pPr>
@@ -11988,7 +11904,7 @@
       </w:pPr>
     </w:p>
     <w:sectPr>
-      <w:footerReference w:type="default" r:id="rId27"/>
+      <w:footerReference w:type="default" r:id="rId28"/>
       <w:pgSz w:w="11906" w:h="16838"/>
       <w:pgMar w:top="1134" w:right="850" w:bottom="1134" w:left="1701" w:header="283" w:footer="283" w:gutter="0"/>
       <w:cols w:space="708"/>
@@ -12028,6 +11944,7 @@
         <w:docPartUnique/>
       </w:docPartObj>
     </w:sdtPr>
+    <w:sdtEndPr/>
     <w:sdtContent>
       <w:p>
         <w:pPr>
@@ -18398,6 +18315,7 @@
   <w:style w:type="character" w:default="1" w:styleId="a0">
     <w:name w:val="Default Paragraph Font"/>
     <w:uiPriority w:val="1"/>
+    <w:semiHidden/>
     <w:unhideWhenUsed/>
   </w:style>
   <w:style w:type="table" w:default="1" w:styleId="a1">
@@ -18849,6 +18767,30 @@
       <w:u w:val="single"/>
     </w:rPr>
   </w:style>
+  <w:style w:type="character" w:styleId="af4">
+    <w:name w:val="Unresolved Mention"/>
+    <w:basedOn w:val="a0"/>
+    <w:uiPriority w:val="99"/>
+    <w:semiHidden/>
+    <w:unhideWhenUsed/>
+    <w:rsid w:val="003303C9"/>
+    <w:rPr>
+      <w:color w:val="605E5C"/>
+      <w:shd w:val="clear" w:color="auto" w:fill="E1DFDD"/>
+    </w:rPr>
+  </w:style>
+  <w:style w:type="character" w:styleId="af5">
+    <w:name w:val="FollowedHyperlink"/>
+    <w:basedOn w:val="a0"/>
+    <w:uiPriority w:val="99"/>
+    <w:semiHidden/>
+    <w:unhideWhenUsed/>
+    <w:rsid w:val="003303C9"/>
+    <w:rPr>
+      <w:color w:val="96607D" w:themeColor="followedHyperlink"/>
+      <w:u w:val="single"/>
+    </w:rPr>
+  </w:style>
 </w:styles>
 </file>
 

</xml_diff>